<commit_message>
finished part 4 of mysql
</commit_message>
<xml_diff>
--- a/2023/ManageClientProblems/ICTSAS527 - ASI - Manage ITWorks problem.docx
+++ b/2023/ManageClientProblems/ICTSAS527 - ASI - Manage ITWorks problem.docx
@@ -4464,15 +4464,13 @@
         <w:br/>
         <w:t xml:space="preserve">make </w:t>
       </w:r>
-      <w:proofErr w:type="spellStart"/>
       <w:r>
         <w:rPr>
           <w:sz w:val="22"/>
           <w:szCs w:val="28"/>
         </w:rPr>
-        <w:t>picktoral</w:t>
-      </w:r>
-      <w:proofErr w:type="spellEnd"/>
+        <w:t>pictorial</w:t>
+      </w:r>
       <w:r>
         <w:rPr>
           <w:sz w:val="22"/>
@@ -4929,6 +4927,60 @@
           <w:lang w:val="en-AU" w:eastAsia="en-AU"/>
         </w:rPr>
       </w:pPr>
+      <w:r>
+        <w:rPr>
+          <w:noProof/>
+        </w:rPr>
+        <w:lastRenderedPageBreak/>
+        <w:drawing>
+          <wp:inline distT="0" distB="0" distL="0" distR="0" wp14:anchorId="55390F88" wp14:editId="2C7AB578">
+            <wp:extent cx="5731510" cy="2729230"/>
+            <wp:effectExtent l="0" t="0" r="2540" b="0"/>
+            <wp:docPr id="1129107853" name="Picture 2" descr="A screenshot of a computer&#10;&#10;Description automatically generated with medium confidence"/>
+            <wp:cNvGraphicFramePr>
+              <a:graphicFrameLocks xmlns:a="http://schemas.openxmlformats.org/drawingml/2006/main" noChangeAspect="1"/>
+            </wp:cNvGraphicFramePr>
+            <a:graphic xmlns:a="http://schemas.openxmlformats.org/drawingml/2006/main">
+              <a:graphicData uri="http://schemas.openxmlformats.org/drawingml/2006/picture">
+                <pic:pic xmlns:pic="http://schemas.openxmlformats.org/drawingml/2006/picture">
+                  <pic:nvPicPr>
+                    <pic:cNvPr id="1129107853" name="Picture 2" descr="A screenshot of a computer&#10;&#10;Description automatically generated with medium confidence"/>
+                    <pic:cNvPicPr>
+                      <a:picLocks noChangeAspect="1" noChangeArrowheads="1"/>
+                    </pic:cNvPicPr>
+                  </pic:nvPicPr>
+                  <pic:blipFill>
+                    <a:blip r:embed="rId23" cstate="print">
+                      <a:extLst>
+                        <a:ext uri="{28A0092B-C50C-407E-A947-70E740481C1C}">
+                          <a14:useLocalDpi xmlns:a14="http://schemas.microsoft.com/office/drawing/2010/main" val="0"/>
+                        </a:ext>
+                      </a:extLst>
+                    </a:blip>
+                    <a:srcRect/>
+                    <a:stretch>
+                      <a:fillRect/>
+                    </a:stretch>
+                  </pic:blipFill>
+                  <pic:spPr bwMode="auto">
+                    <a:xfrm>
+                      <a:off x="0" y="0"/>
+                      <a:ext cx="5731510" cy="2729230"/>
+                    </a:xfrm>
+                    <a:prstGeom prst="rect">
+                      <a:avLst/>
+                    </a:prstGeom>
+                    <a:noFill/>
+                    <a:ln>
+                      <a:noFill/>
+                    </a:ln>
+                  </pic:spPr>
+                </pic:pic>
+              </a:graphicData>
+            </a:graphic>
+          </wp:inline>
+        </w:drawing>
+      </w:r>
     </w:p>
     <w:p>
       <w:pPr>
@@ -4940,15 +4992,6 @@
           <w:lang w:val="en-AU" w:eastAsia="en-AU"/>
         </w:rPr>
       </w:pPr>
-      <w:r>
-        <w:rPr>
-          <w:rFonts w:eastAsia="Times New Roman" w:cs="Arial"/>
-          <w:sz w:val="22"/>
-          <w:szCs w:val="22"/>
-          <w:lang w:val="en-AU" w:eastAsia="en-AU"/>
-        </w:rPr>
-        <w:br w:type="page"/>
-      </w:r>
     </w:p>
     <w:p>
       <w:pPr>
@@ -4969,7 +5012,6 @@
           <w:szCs w:val="28"/>
           <w:lang w:eastAsia="en-AU"/>
         </w:rPr>
-        <w:lastRenderedPageBreak/>
         <w:t xml:space="preserve">Task </w:t>
       </w:r>
       <w:r>
@@ -5145,7 +5187,61 @@
         <w:t xml:space="preserve"> </w:t>
       </w:r>
     </w:p>
-    <w:p/>
+    <w:p>
+      <w:r>
+        <w:rPr>
+          <w:noProof/>
+        </w:rPr>
+        <w:drawing>
+          <wp:inline distT="0" distB="0" distL="0" distR="0" wp14:anchorId="13AAAF59" wp14:editId="28DA7C24">
+            <wp:extent cx="5731510" cy="2955925"/>
+            <wp:effectExtent l="0" t="0" r="2540" b="0"/>
+            <wp:docPr id="1544947123" name="Picture 3" descr="A screenshot of a computer&#10;&#10;Description automatically generated with medium confidence"/>
+            <wp:cNvGraphicFramePr>
+              <a:graphicFrameLocks xmlns:a="http://schemas.openxmlformats.org/drawingml/2006/main" noChangeAspect="1"/>
+            </wp:cNvGraphicFramePr>
+            <a:graphic xmlns:a="http://schemas.openxmlformats.org/drawingml/2006/main">
+              <a:graphicData uri="http://schemas.openxmlformats.org/drawingml/2006/picture">
+                <pic:pic xmlns:pic="http://schemas.openxmlformats.org/drawingml/2006/picture">
+                  <pic:nvPicPr>
+                    <pic:cNvPr id="1544947123" name="Picture 3" descr="A screenshot of a computer&#10;&#10;Description automatically generated with medium confidence"/>
+                    <pic:cNvPicPr>
+                      <a:picLocks noChangeAspect="1" noChangeArrowheads="1"/>
+                    </pic:cNvPicPr>
+                  </pic:nvPicPr>
+                  <pic:blipFill>
+                    <a:blip r:embed="rId24">
+                      <a:extLst>
+                        <a:ext uri="{28A0092B-C50C-407E-A947-70E740481C1C}">
+                          <a14:useLocalDpi xmlns:a14="http://schemas.microsoft.com/office/drawing/2010/main" val="0"/>
+                        </a:ext>
+                      </a:extLst>
+                    </a:blip>
+                    <a:srcRect/>
+                    <a:stretch>
+                      <a:fillRect/>
+                    </a:stretch>
+                  </pic:blipFill>
+                  <pic:spPr bwMode="auto">
+                    <a:xfrm>
+                      <a:off x="0" y="0"/>
+                      <a:ext cx="5731510" cy="2955925"/>
+                    </a:xfrm>
+                    <a:prstGeom prst="rect">
+                      <a:avLst/>
+                    </a:prstGeom>
+                    <a:noFill/>
+                    <a:ln>
+                      <a:noFill/>
+                    </a:ln>
+                  </pic:spPr>
+                </pic:pic>
+              </a:graphicData>
+            </a:graphic>
+          </wp:inline>
+        </w:drawing>
+      </w:r>
+    </w:p>
     <w:p/>
     <w:p>
       <w:pPr>
@@ -5287,6 +5383,7 @@
           <w:sz w:val="22"/>
           <w:szCs w:val="28"/>
         </w:rPr>
+        <w:lastRenderedPageBreak/>
         <w:t xml:space="preserve">Using the </w:t>
       </w:r>
       <w:proofErr w:type="spellStart"/>
@@ -5759,7 +5856,6 @@
           <w:sz w:val="22"/>
           <w:szCs w:val="22"/>
         </w:rPr>
-        <w:lastRenderedPageBreak/>
         <w:t xml:space="preserve">Update the private log of the ticket in </w:t>
       </w:r>
       <w:proofErr w:type="spellStart"/>
@@ -5900,12 +5996,12 @@
       </w:pPr>
     </w:p>
     <w:sectPr>
-      <w:headerReference w:type="even" r:id="rId23"/>
-      <w:headerReference w:type="default" r:id="rId24"/>
-      <w:footerReference w:type="even" r:id="rId25"/>
-      <w:footerReference w:type="default" r:id="rId26"/>
-      <w:headerReference w:type="first" r:id="rId27"/>
-      <w:footerReference w:type="first" r:id="rId28"/>
+      <w:headerReference w:type="even" r:id="rId25"/>
+      <w:headerReference w:type="default" r:id="rId26"/>
+      <w:footerReference w:type="even" r:id="rId27"/>
+      <w:footerReference w:type="default" r:id="rId28"/>
+      <w:headerReference w:type="first" r:id="rId29"/>
+      <w:footerReference w:type="first" r:id="rId30"/>
       <w:pgSz w:w="11906" w:h="16838"/>
       <w:pgMar w:top="1440" w:right="1440" w:bottom="1440" w:left="1440" w:header="708" w:footer="708" w:gutter="0"/>
       <w:cols w:space="708"/>
@@ -6770,7 +6866,7 @@
         <v:path o:extrusionok="f" gradientshapeok="t" o:connecttype="rect"/>
         <o:lock v:ext="edit" aspectratio="t"/>
       </v:shapetype>
-      <v:shape id="_x0000_i1045" type="#_x0000_t75" style="width:10.8pt;height:10.8pt" o:bullet="t">
+      <v:shape id="_x0000_i1036" type="#_x0000_t75" style="width:10.65pt;height:10.65pt" o:bullet="t">
         <v:imagedata r:id="rId1" o:title="square"/>
       </v:shape>
     </w:pict>
@@ -11965,6 +12061,7 @@
     <w:rsid w:val="006C1EA8"/>
     <w:rsid w:val="0073317F"/>
     <w:rsid w:val="00735DB9"/>
+    <w:rsid w:val="00756050"/>
     <w:rsid w:val="0084704E"/>
     <w:rsid w:val="00982AED"/>
     <w:rsid w:val="00E746BE"/>
@@ -12754,75 +12851,6 @@
 </file>
 
 <file path=customXml/item1.xml><?xml version="1.0" encoding="utf-8"?>
-<p:properties xmlns:p="http://schemas.microsoft.com/office/2006/metadata/properties" xmlns:xsi="http://www.w3.org/2001/XMLSchema-instance" xmlns:pc="http://schemas.microsoft.com/office/infopath/2007/PartnerControls">
-  <documentManagement>
-    <_dlc_DocId xmlns="3b32f6f0-ddcd-4e66-a0c8-12c7c6b50ecf">RMYU76VWP267-1965321582-21</_dlc_DocId>
-    <_dlc_DocIdUrl xmlns="3b32f6f0-ddcd-4e66-a0c8-12c7c6b50ecf">
-      <Url>https://tafesaedu.sharepoint.com/sites/qms/_layouts/15/DocIdRedir.aspx?ID=RMYU76VWP267-1965321582-21</Url>
-      <Description>RMYU76VWP267-1965321582-21</Description>
-    </_dlc_DocIdUrl>
-    <Previous_x0020_Document_x0020_State xmlns="1c07d8c7-c900-4f17-8efa-882eb357c716">Waiting for Metadata Input</Previous_x0020_Document_x0020_State>
-    <Assessment_x0020_Instrument_x0020_Identifier xmlns="1c07d8c7-c900-4f17-8efa-882eb357c716">Manage ITWorks problem</Assessment_x0020_Instrument_x0020_Identifier>
-    <Metadata_x0020_Completed xmlns="1c07d8c7-c900-4f17-8efa-882eb357c716">true</Metadata_x0020_Completed>
-    <Quality_x0020_Checker xmlns="1c07d8c7-c900-4f17-8efa-882eb357c716">
-      <UserInfo>
-        <DisplayName>Danny Sarris</DisplayName>
-        <AccountId>100</AccountId>
-        <AccountType/>
-      </UserInfo>
-    </Quality_x0020_Checker>
-    <UOC_x0020_Code xmlns="1c07d8c7-c900-4f17-8efa-882eb357c716">ICTSAS527</UOC_x0020_Code>
-    <Developer xmlns="1c07d8c7-c900-4f17-8efa-882eb357c716">
-      <UserInfo>
-        <DisplayName>Jackie Brooks</DisplayName>
-        <AccountId>92</AccountId>
-        <AccountType/>
-      </UserInfo>
-    </Developer>
-    <BU_x0020_Code xmlns="3b32f6f0-ddcd-4e66-a0c8-12c7c6b50ecf">BARTS</BU_x0020_Code>
-    <_dlc_DocIdPersistId xmlns="3b32f6f0-ddcd-4e66-a0c8-12c7c6b50ecf" xsi:nil="true"/>
-    <Change_x0020_Type xmlns="1c07d8c7-c900-4f17-8efa-882eb357c716">Major Change</Change_x0020_Type>
-    <Document_x0020_Type xmlns="1c07d8c7-c900-4f17-8efa-882eb357c716">ASI - Assessment - Student Instruction</Document_x0020_Type>
-    <Peer_x0020_Reviewer xmlns="1c07d8c7-c900-4f17-8efa-882eb357c716">
-      <UserInfo>
-        <DisplayName>Deb Farrell</DisplayName>
-        <AccountId>93</AccountId>
-        <AccountType/>
-      </UserInfo>
-    </Peer_x0020_Reviewer>
-    <Activity_x0020_Code xmlns="3b32f6f0-ddcd-4e66-a0c8-12c7c6b50ecf">KJ</Activity_x0020_Code>
-    <Outcome_x0020_For_x0020_Current_x0020_State xmlns="1c07d8c7-c900-4f17-8efa-882eb357c716">Waiting for Release</Outcome_x0020_For_x0020_Current_x0020_State>
-    <Release_x0020_Date xmlns="1c07d8c7-c900-4f17-8efa-882eb357c716" xsi:nil="true"/>
-    <Approver xmlns="1c07d8c7-c900-4f17-8efa-882eb357c716">
-      <UserInfo>
-        <DisplayName>Nigel Blake</DisplayName>
-        <AccountId>716</AccountId>
-        <AccountType/>
-      </UserInfo>
-    </Approver>
-    <UOC_x0020_Title xmlns="1c07d8c7-c900-4f17-8efa-882eb357c716" xsi:nil="true"/>
-    <Development_x0020_Completed xmlns="1c07d8c7-c900-4f17-8efa-882eb357c716">true</Development_x0020_Completed>
-    <SharedWithUsers xmlns="3b32f6f0-ddcd-4e66-a0c8-12c7c6b50ecf">
-      <UserInfo>
-        <DisplayName/>
-        <AccountId xsi:nil="true"/>
-        <AccountType/>
-      </UserInfo>
-    </SharedWithUsers>
-    <Current_x0020_Version xmlns="b6bdf438-5d47-484a-a861-ca21256032dd">1</Current_x0020_Version>
-    <DateOfCurrentRelease xmlns="b6bdf438-5d47-484a-a861-ca21256032dd">2022-06-15T14:30:00+00:00</DateOfCurrentRelease>
-    <Document_x0020_State xmlns="b6bdf438-5d47-484a-a861-ca21256032dd">Developer Work Completed</Document_x0020_State>
-    <Release_x0020_Version xmlns="b6bdf438-5d47-484a-a861-ca21256032dd">1.1</Release_x0020_Version>
-    <File_x0020_Updated xmlns="b6bdf438-5d47-484a-a861-ca21256032dd">false</File_x0020_Updated>
-    <TaxCatchAll xmlns="3b32f6f0-ddcd-4e66-a0c8-12c7c6b50ecf" xsi:nil="true"/>
-    <lcf76f155ced4ddcb4097134ff3c332f xmlns="b6bdf438-5d47-484a-a861-ca21256032dd">
-      <Terms xmlns="http://schemas.microsoft.com/office/infopath/2007/PartnerControls"/>
-    </lcf76f155ced4ddcb4097134ff3c332f>
-  </documentManagement>
-</p:properties>
-</file>
-
-<file path=customXml/item2.xml><?xml version="1.0" encoding="utf-8"?>
 <ct:contentTypeSchema xmlns:ct="http://schemas.microsoft.com/office/2006/metadata/contentType" xmlns:ma="http://schemas.microsoft.com/office/2006/metadata/properties/metaAttributes" ct:_="" ma:_="" ma:contentTypeName="Document" ma:contentTypeID="0x0101009740B9952F1C0A4DBB8184C3ACC36467" ma:contentTypeVersion="111" ma:contentTypeDescription="Create a new document." ma:contentTypeScope="" ma:versionID="043a2c05fe4f917b4f3d275d47baafdf">
   <xsd:schema xmlns:xsd="http://www.w3.org/2001/XMLSchema" xmlns:xs="http://www.w3.org/2001/XMLSchema" xmlns:p="http://schemas.microsoft.com/office/2006/metadata/properties" xmlns:ns2="1c07d8c7-c900-4f17-8efa-882eb357c716" xmlns:ns3="3b32f6f0-ddcd-4e66-a0c8-12c7c6b50ecf" xmlns:ns4="b6bdf438-5d47-484a-a861-ca21256032dd" targetNamespace="http://schemas.microsoft.com/office/2006/metadata/properties" ma:root="true" ma:fieldsID="f9c231b6515b452afd853de9c30fb64a" ns2:_="" ns3:_="" ns4:_="">
     <xsd:import namespace="1c07d8c7-c900-4f17-8efa-882eb357c716"/>
@@ -13322,7 +13350,85 @@
 </ct:contentTypeSchema>
 </file>
 
+<file path=customXml/item2.xml><?xml version="1.0" encoding="utf-8"?>
+<p:properties xmlns:p="http://schemas.microsoft.com/office/2006/metadata/properties" xmlns:xsi="http://www.w3.org/2001/XMLSchema-instance" xmlns:pc="http://schemas.microsoft.com/office/infopath/2007/PartnerControls">
+  <documentManagement>
+    <_dlc_DocId xmlns="3b32f6f0-ddcd-4e66-a0c8-12c7c6b50ecf">RMYU76VWP267-1965321582-21</_dlc_DocId>
+    <_dlc_DocIdUrl xmlns="3b32f6f0-ddcd-4e66-a0c8-12c7c6b50ecf">
+      <Url>https://tafesaedu.sharepoint.com/sites/qms/_layouts/15/DocIdRedir.aspx?ID=RMYU76VWP267-1965321582-21</Url>
+      <Description>RMYU76VWP267-1965321582-21</Description>
+    </_dlc_DocIdUrl>
+    <Previous_x0020_Document_x0020_State xmlns="1c07d8c7-c900-4f17-8efa-882eb357c716">Waiting for Metadata Input</Previous_x0020_Document_x0020_State>
+    <Assessment_x0020_Instrument_x0020_Identifier xmlns="1c07d8c7-c900-4f17-8efa-882eb357c716">Manage ITWorks problem</Assessment_x0020_Instrument_x0020_Identifier>
+    <Metadata_x0020_Completed xmlns="1c07d8c7-c900-4f17-8efa-882eb357c716">true</Metadata_x0020_Completed>
+    <Quality_x0020_Checker xmlns="1c07d8c7-c900-4f17-8efa-882eb357c716">
+      <UserInfo>
+        <DisplayName>Danny Sarris</DisplayName>
+        <AccountId>100</AccountId>
+        <AccountType/>
+      </UserInfo>
+    </Quality_x0020_Checker>
+    <UOC_x0020_Code xmlns="1c07d8c7-c900-4f17-8efa-882eb357c716">ICTSAS527</UOC_x0020_Code>
+    <Developer xmlns="1c07d8c7-c900-4f17-8efa-882eb357c716">
+      <UserInfo>
+        <DisplayName>Jackie Brooks</DisplayName>
+        <AccountId>92</AccountId>
+        <AccountType/>
+      </UserInfo>
+    </Developer>
+    <BU_x0020_Code xmlns="3b32f6f0-ddcd-4e66-a0c8-12c7c6b50ecf">BARTS</BU_x0020_Code>
+    <_dlc_DocIdPersistId xmlns="3b32f6f0-ddcd-4e66-a0c8-12c7c6b50ecf" xsi:nil="true"/>
+    <Change_x0020_Type xmlns="1c07d8c7-c900-4f17-8efa-882eb357c716">Major Change</Change_x0020_Type>
+    <Document_x0020_Type xmlns="1c07d8c7-c900-4f17-8efa-882eb357c716">ASI - Assessment - Student Instruction</Document_x0020_Type>
+    <Peer_x0020_Reviewer xmlns="1c07d8c7-c900-4f17-8efa-882eb357c716">
+      <UserInfo>
+        <DisplayName>Deb Farrell</DisplayName>
+        <AccountId>93</AccountId>
+        <AccountType/>
+      </UserInfo>
+    </Peer_x0020_Reviewer>
+    <Activity_x0020_Code xmlns="3b32f6f0-ddcd-4e66-a0c8-12c7c6b50ecf">KJ</Activity_x0020_Code>
+    <Outcome_x0020_For_x0020_Current_x0020_State xmlns="1c07d8c7-c900-4f17-8efa-882eb357c716">Waiting for Release</Outcome_x0020_For_x0020_Current_x0020_State>
+    <Release_x0020_Date xmlns="1c07d8c7-c900-4f17-8efa-882eb357c716" xsi:nil="true"/>
+    <Approver xmlns="1c07d8c7-c900-4f17-8efa-882eb357c716">
+      <UserInfo>
+        <DisplayName>Nigel Blake</DisplayName>
+        <AccountId>716</AccountId>
+        <AccountType/>
+      </UserInfo>
+    </Approver>
+    <UOC_x0020_Title xmlns="1c07d8c7-c900-4f17-8efa-882eb357c716" xsi:nil="true"/>
+    <Development_x0020_Completed xmlns="1c07d8c7-c900-4f17-8efa-882eb357c716">true</Development_x0020_Completed>
+    <SharedWithUsers xmlns="3b32f6f0-ddcd-4e66-a0c8-12c7c6b50ecf">
+      <UserInfo>
+        <DisplayName/>
+        <AccountId xsi:nil="true"/>
+        <AccountType/>
+      </UserInfo>
+    </SharedWithUsers>
+    <Current_x0020_Version xmlns="b6bdf438-5d47-484a-a861-ca21256032dd">1</Current_x0020_Version>
+    <DateOfCurrentRelease xmlns="b6bdf438-5d47-484a-a861-ca21256032dd">2022-06-15T14:30:00+00:00</DateOfCurrentRelease>
+    <Document_x0020_State xmlns="b6bdf438-5d47-484a-a861-ca21256032dd">Developer Work Completed</Document_x0020_State>
+    <Release_x0020_Version xmlns="b6bdf438-5d47-484a-a861-ca21256032dd">1.1</Release_x0020_Version>
+    <File_x0020_Updated xmlns="b6bdf438-5d47-484a-a861-ca21256032dd">false</File_x0020_Updated>
+    <TaxCatchAll xmlns="3b32f6f0-ddcd-4e66-a0c8-12c7c6b50ecf" xsi:nil="true"/>
+    <lcf76f155ced4ddcb4097134ff3c332f xmlns="b6bdf438-5d47-484a-a861-ca21256032dd">
+      <Terms xmlns="http://schemas.microsoft.com/office/infopath/2007/PartnerControls"/>
+    </lcf76f155ced4ddcb4097134ff3c332f>
+  </documentManagement>
+</p:properties>
+</file>
+
 <file path=customXml/item3.xml><?xml version="1.0" encoding="utf-8"?>
+<b:Sources xmlns:b="http://schemas.openxmlformats.org/officeDocument/2006/bibliography" xmlns="http://schemas.openxmlformats.org/officeDocument/2006/bibliography" SelectedStyle="\APASixthEditionOfficeOnline.xsl" StyleName="APA" Version="6"/>
+</file>
+
+<file path=customXml/item4.xml><?xml version="1.0" encoding="utf-8"?>
+<?mso-contentType ?>
+<spe:Receivers xmlns:spe="http://schemas.microsoft.com/sharepoint/events"/>
+</file>
+
+<file path=customXml/item5.xml><?xml version="1.0" encoding="utf-8"?>
 <?mso-contentType ?>
 <FormTemplates xmlns="http://schemas.microsoft.com/sharepoint/v3/contenttype/forms">
   <Display>DocumentLibraryForm</Display>
@@ -13331,28 +13437,7 @@
 </FormTemplates>
 </file>
 
-<file path=customXml/item4.xml><?xml version="1.0" encoding="utf-8"?>
-<?mso-contentType ?>
-<spe:Receivers xmlns:spe="http://schemas.microsoft.com/sharepoint/events"/>
-</file>
-
-<file path=customXml/item5.xml><?xml version="1.0" encoding="utf-8"?>
-<b:Sources xmlns:b="http://schemas.openxmlformats.org/officeDocument/2006/bibliography" xmlns="http://schemas.openxmlformats.org/officeDocument/2006/bibliography" SelectedStyle="\APASixthEditionOfficeOnline.xsl" StyleName="APA" Version="6"/>
-</file>
-
 <file path=customXml/itemProps1.xml><?xml version="1.0" encoding="utf-8"?>
-<ds:datastoreItem xmlns:ds="http://schemas.openxmlformats.org/officeDocument/2006/customXml" ds:itemID="{3161C4C3-DC6E-4E5E-9EC7-6A5AD233A365}">
-  <ds:schemaRefs>
-    <ds:schemaRef ds:uri="http://schemas.microsoft.com/office/2006/metadata/properties"/>
-    <ds:schemaRef ds:uri="http://schemas.microsoft.com/office/infopath/2007/PartnerControls"/>
-    <ds:schemaRef ds:uri="3b32f6f0-ddcd-4e66-a0c8-12c7c6b50ecf"/>
-    <ds:schemaRef ds:uri="1c07d8c7-c900-4f17-8efa-882eb357c716"/>
-    <ds:schemaRef ds:uri="b6bdf438-5d47-484a-a861-ca21256032dd"/>
-  </ds:schemaRefs>
-</ds:datastoreItem>
-</file>
-
-<file path=customXml/itemProps2.xml><?xml version="1.0" encoding="utf-8"?>
 <ds:datastoreItem xmlns:ds="http://schemas.openxmlformats.org/officeDocument/2006/customXml" ds:itemID="{160CB413-8EC0-45CC-9FA3-D46B7DD723AF}">
   <ds:schemaRefs>
     <ds:schemaRef ds:uri="http://schemas.microsoft.com/office/2006/metadata/contentType"/>
@@ -13372,10 +13457,22 @@
 </ds:datastoreItem>
 </file>
 
+<file path=customXml/itemProps2.xml><?xml version="1.0" encoding="utf-8"?>
+<ds:datastoreItem xmlns:ds="http://schemas.openxmlformats.org/officeDocument/2006/customXml" ds:itemID="{3161C4C3-DC6E-4E5E-9EC7-6A5AD233A365}">
+  <ds:schemaRefs>
+    <ds:schemaRef ds:uri="http://schemas.microsoft.com/office/2006/metadata/properties"/>
+    <ds:schemaRef ds:uri="http://schemas.microsoft.com/office/infopath/2007/PartnerControls"/>
+    <ds:schemaRef ds:uri="3b32f6f0-ddcd-4e66-a0c8-12c7c6b50ecf"/>
+    <ds:schemaRef ds:uri="1c07d8c7-c900-4f17-8efa-882eb357c716"/>
+    <ds:schemaRef ds:uri="b6bdf438-5d47-484a-a861-ca21256032dd"/>
+  </ds:schemaRefs>
+</ds:datastoreItem>
+</file>
+
 <file path=customXml/itemProps3.xml><?xml version="1.0" encoding="utf-8"?>
-<ds:datastoreItem xmlns:ds="http://schemas.openxmlformats.org/officeDocument/2006/customXml" ds:itemID="{5EE328BE-12BF-451E-9C96-9512579BFC3A}">
+<ds:datastoreItem xmlns:ds="http://schemas.openxmlformats.org/officeDocument/2006/customXml" ds:itemID="{28F2CF70-B131-46A5-AE8C-132E52F2B600}">
   <ds:schemaRefs>
-    <ds:schemaRef ds:uri="http://schemas.microsoft.com/sharepoint/v3/contenttype/forms"/>
+    <ds:schemaRef ds:uri="http://schemas.openxmlformats.org/officeDocument/2006/bibliography"/>
   </ds:schemaRefs>
 </ds:datastoreItem>
 </file>
@@ -13389,9 +13486,9 @@
 </file>
 
 <file path=customXml/itemProps5.xml><?xml version="1.0" encoding="utf-8"?>
-<ds:datastoreItem xmlns:ds="http://schemas.openxmlformats.org/officeDocument/2006/customXml" ds:itemID="{28F2CF70-B131-46A5-AE8C-132E52F2B600}">
+<ds:datastoreItem xmlns:ds="http://schemas.openxmlformats.org/officeDocument/2006/customXml" ds:itemID="{5EE328BE-12BF-451E-9C96-9512579BFC3A}">
   <ds:schemaRefs>
-    <ds:schemaRef ds:uri="http://schemas.openxmlformats.org/officeDocument/2006/bibliography"/>
+    <ds:schemaRef ds:uri="http://schemas.microsoft.com/sharepoint/v3/contenttype/forms"/>
   </ds:schemaRefs>
 </ds:datastoreItem>
 </file>
</xml_diff>